<commit_message>
Added states and direction to the enemy entity. Fixed small bug in level.cpp that prevented the first enemy from ever being killed
</commit_message>
<xml_diff>
--- a/Doc/Sprintverslag 26-10-2015.docx
+++ b/Doc/Sprintverslag 26-10-2015.docx
@@ -120,15 +120,21 @@
       <w:r>
         <w:t>derde</w:t>
       </w:r>
-      <w:bookmarkStart w:id="0" w:name="_GoBack"/>
-      <w:bookmarkEnd w:id="0"/>
       <w:r>
         <w:t xml:space="preserve"> sprint voor het project Ejento 148.</w:t>
       </w:r>
     </w:p>
     <w:p>
       <w:r>
-        <w:t>Het team heeft een aantal user-stories gekozen om uit te werken tot een werkend geheel. Dit document is een verslag van de resultaten.</w:t>
+        <w:t>Het team heeft een aantal user-</w:t>
+      </w:r>
+      <w:proofErr w:type="spellStart"/>
+      <w:r>
+        <w:t>stories</w:t>
+      </w:r>
+      <w:proofErr w:type="spellEnd"/>
+      <w:r>
+        <w:t xml:space="preserve"> gekozen om uit te werken tot een werkend geheel. Dit document is een verslag van de resultaten.</w:t>
       </w:r>
     </w:p>
     <w:p>
@@ -145,8 +151,13 @@
         </w:numPr>
       </w:pPr>
       <w:r>
-        <w:t>Geplande user stories</w:t>
-      </w:r>
+        <w:t xml:space="preserve">Geplande user </w:t>
+      </w:r>
+      <w:proofErr w:type="spellStart"/>
+      <w:r>
+        <w:t>stories</w:t>
+      </w:r>
+      <w:proofErr w:type="spellEnd"/>
     </w:p>
     <w:p>
       <w:pPr>
@@ -157,8 +168,13 @@
         </w:numPr>
       </w:pPr>
       <w:r>
-        <w:t>Afgeronde user stories</w:t>
-      </w:r>
+        <w:t xml:space="preserve">Afgeronde user </w:t>
+      </w:r>
+      <w:proofErr w:type="spellStart"/>
+      <w:r>
+        <w:t>stories</w:t>
+      </w:r>
+      <w:proofErr w:type="spellEnd"/>
     </w:p>
     <w:p>
       <w:pPr>
@@ -169,8 +185,13 @@
         </w:numPr>
       </w:pPr>
       <w:r>
-        <w:t>Verdere user stories</w:t>
-      </w:r>
+        <w:t xml:space="preserve">Verdere user </w:t>
+      </w:r>
+      <w:proofErr w:type="spellStart"/>
+      <w:r>
+        <w:t>stories</w:t>
+      </w:r>
+      <w:proofErr w:type="spellEnd"/>
     </w:p>
     <w:p>
       <w:pPr>
@@ -204,8 +225,17 @@
           <w:sz w:val="24"/>
           <w:lang w:val="nl-NL"/>
         </w:rPr>
-        <w:t xml:space="preserve"> User Stories</w:t>
-      </w:r>
+        <w:t xml:space="preserve"> User </w:t>
+      </w:r>
+      <w:proofErr w:type="spellStart"/>
+      <w:r>
+        <w:rPr>
+          <w:sz w:val="24"/>
+          <w:lang w:val="nl-NL"/>
+        </w:rPr>
+        <w:t>Stories</w:t>
+      </w:r>
+      <w:proofErr w:type="spellEnd"/>
       <w:r>
         <w:rPr>
           <w:sz w:val="24"/>
@@ -252,6 +282,8 @@
       <w:r>
         <w:t>zodat ik langer door kan spelen</w:t>
       </w:r>
+      <w:bookmarkStart w:id="0" w:name="_GoBack"/>
+      <w:bookmarkEnd w:id="0"/>
     </w:p>
     <w:p>
       <w:pPr>
@@ -269,6 +301,18 @@
       <w:pPr>
         <w:pStyle w:val="Lijstalinea"/>
         <w:numPr>
+          <w:ilvl w:val="1"/>
+          <w:numId w:val="3"/>
+        </w:numPr>
+      </w:pPr>
+      <w:r>
+        <w:t>Als een speler wil ik mijn karakter kunnen zien dood gaan wanneer de levens op zijn</w:t>
+      </w:r>
+    </w:p>
+    <w:p>
+      <w:pPr>
+        <w:pStyle w:val="Lijstalinea"/>
+        <w:numPr>
           <w:ilvl w:val="0"/>
           <w:numId w:val="3"/>
         </w:numPr>
@@ -341,8 +385,17 @@
           <w:sz w:val="24"/>
           <w:lang w:val="nl-NL"/>
         </w:rPr>
-        <w:t>Afgeronde User Stories</w:t>
-      </w:r>
+        <w:t xml:space="preserve">Afgeronde User </w:t>
+      </w:r>
+      <w:proofErr w:type="spellStart"/>
+      <w:r>
+        <w:rPr>
+          <w:sz w:val="24"/>
+          <w:lang w:val="nl-NL"/>
+        </w:rPr>
+        <w:t>Stories</w:t>
+      </w:r>
+      <w:proofErr w:type="spellEnd"/>
     </w:p>
     <w:p>
       <w:pPr>
@@ -378,31 +431,28 @@
           <w:lang w:val="en-GB"/>
         </w:rPr>
       </w:pPr>
+      <w:proofErr w:type="spellStart"/>
       <w:r>
         <w:rPr>
           <w:sz w:val="24"/>
           <w:lang w:val="en-GB"/>
         </w:rPr>
-        <w:t>Verdere User Stories</w:t>
-      </w:r>
+        <w:t>Verdere</w:t>
+      </w:r>
+      <w:proofErr w:type="spellEnd"/>
       <w:r>
         <w:rPr>
           <w:sz w:val="24"/>
           <w:lang w:val="en-GB"/>
         </w:rPr>
+        <w:t xml:space="preserve"> User Stories</w:t>
+      </w:r>
+      <w:r>
+        <w:rPr>
+          <w:sz w:val="24"/>
+          <w:lang w:val="en-GB"/>
+        </w:rPr>
         <w:t xml:space="preserve"> / To do</w:t>
-      </w:r>
-    </w:p>
-    <w:p>
-      <w:pPr>
-        <w:pStyle w:val="Lijstalinea"/>
-        <w:numPr>
-          <w:ilvl w:val="0"/>
-          <w:numId w:val="4"/>
-        </w:numPr>
-      </w:pPr>
-      <w:r>
-        <w:t>Als een speler wil ik mijn karakter kunnen zien dood gaan wanneer de levens op zijn</w:t>
       </w:r>
     </w:p>
     <w:p>
@@ -520,7 +570,7 @@
           <w:rPr>
             <w:noProof/>
           </w:rPr>
-          <w:t>1</w:t>
+          <w:t>2</w:t>
         </w:r>
         <w:r>
           <w:rPr>
@@ -2052,6 +2102,15 @@
 </file>
 
 <file path=customXml/item1.xml><?xml version="1.0" encoding="utf-8"?>
+<?mso-contentType ?>
+<FormTemplates xmlns="http://schemas.microsoft.com/sharepoint/v3/contenttype/forms">
+  <Display>DocumentLibraryForm</Display>
+  <Edit>DocumentLibraryForm</Edit>
+  <New>DocumentLibraryForm</New>
+</FormTemplates>
+</file>
+
+<file path=customXml/item2.xml><?xml version="1.0" encoding="utf-8"?>
 <ct:contentTypeSchema xmlns:ct="http://schemas.microsoft.com/office/2006/metadata/contentType" xmlns:ma="http://schemas.microsoft.com/office/2006/metadata/properties/metaAttributes" ct:_="" ma:_="" ma:contentTypeName="Document" ma:contentTypeID="0x010100494F28C38F3BC84D87249B349508E0E3" ma:contentTypeVersion="" ma:contentTypeDescription="Een nieuw document maken." ma:contentTypeScope="" ma:versionID="8f9e81f2aa02d6abff70412954db54e9">
   <xsd:schema xmlns:xsd="http://www.w3.org/2001/XMLSchema" xmlns:xs="http://www.w3.org/2001/XMLSchema" xmlns:p="http://schemas.microsoft.com/office/2006/metadata/properties" xmlns:ns2="$ListId:Studiemateriaal;" targetNamespace="http://schemas.microsoft.com/office/2006/metadata/properties" ma:root="true" ma:fieldsID="2453d5120efbc7ec4a4ac5faf5d2d79d" ns2:_="">
     <xsd:import namespace="$ListId:Studiemateriaal;"/>
@@ -2208,15 +2267,6 @@
 </ct:contentTypeSchema>
 </file>
 
-<file path=customXml/item2.xml><?xml version="1.0" encoding="utf-8"?>
-<?mso-contentType ?>
-<FormTemplates xmlns="http://schemas.microsoft.com/sharepoint/v3/contenttype/forms">
-  <Display>DocumentLibraryForm</Display>
-  <Edit>DocumentLibraryForm</Edit>
-  <New>DocumentLibraryForm</New>
-</FormTemplates>
-</file>
-
 <file path=customXml/item3.xml><?xml version="1.0" encoding="utf-8"?>
 <p:properties xmlns:p="http://schemas.microsoft.com/office/2006/metadata/properties" xmlns:xsi="http://www.w3.org/2001/XMLSchema-instance" xmlns:pc="http://schemas.microsoft.com/office/infopath/2007/PartnerControls">
   <documentManagement>
@@ -2228,6 +2278,14 @@
 </file>
 
 <file path=customXml/itemProps1.xml><?xml version="1.0" encoding="utf-8"?>
+<ds:datastoreItem xmlns:ds="http://schemas.openxmlformats.org/officeDocument/2006/customXml" ds:itemID="{63F7933D-0AE8-4ADE-A81F-3B94AB668EA8}">
+  <ds:schemaRefs>
+    <ds:schemaRef ds:uri="http://schemas.microsoft.com/sharepoint/v3/contenttype/forms"/>
+  </ds:schemaRefs>
+</ds:datastoreItem>
+</file>
+
+<file path=customXml/itemProps2.xml><?xml version="1.0" encoding="utf-8"?>
 <ds:datastoreItem xmlns:ds="http://schemas.openxmlformats.org/officeDocument/2006/customXml" ds:itemID="{A85AD33D-A8CA-4BC9-A611-C172D91BE606}">
   <ds:schemaRefs>
     <ds:schemaRef ds:uri="http://schemas.microsoft.com/office/2006/metadata/contentType"/>
@@ -2245,14 +2303,6 @@
 </ds:datastoreItem>
 </file>
 
-<file path=customXml/itemProps2.xml><?xml version="1.0" encoding="utf-8"?>
-<ds:datastoreItem xmlns:ds="http://schemas.openxmlformats.org/officeDocument/2006/customXml" ds:itemID="{63F7933D-0AE8-4ADE-A81F-3B94AB668EA8}">
-  <ds:schemaRefs>
-    <ds:schemaRef ds:uri="http://schemas.microsoft.com/sharepoint/v3/contenttype/forms"/>
-  </ds:schemaRefs>
-</ds:datastoreItem>
-</file>
-
 <file path=customXml/itemProps3.xml><?xml version="1.0" encoding="utf-8"?>
 <ds:datastoreItem xmlns:ds="http://schemas.openxmlformats.org/officeDocument/2006/customXml" ds:itemID="{245CF26A-A19D-4A25-AEDA-6DE52EDB04B5}">
   <ds:schemaRefs>

</xml_diff>

<commit_message>
Allowed player health to be dynamicly set (based on difficulty setting perhaps). Enemy now moves during moving state. Updated level-music to fit the theme
</commit_message>
<xml_diff>
--- a/Doc/Sprintverslag 26-10-2015.docx
+++ b/Doc/Sprintverslag 26-10-2015.docx
@@ -126,15 +126,7 @@
     </w:p>
     <w:p>
       <w:r>
-        <w:t>Het team heeft een aantal user-</w:t>
-      </w:r>
-      <w:proofErr w:type="spellStart"/>
-      <w:r>
-        <w:t>stories</w:t>
-      </w:r>
-      <w:proofErr w:type="spellEnd"/>
-      <w:r>
-        <w:t xml:space="preserve"> gekozen om uit te werken tot een werkend geheel. Dit document is een verslag van de resultaten.</w:t>
+        <w:t>Het team heeft een aantal user-stories gekozen om uit te werken tot een werkend geheel. Dit document is een verslag van de resultaten.</w:t>
       </w:r>
     </w:p>
     <w:p>
@@ -151,13 +143,8 @@
         </w:numPr>
       </w:pPr>
       <w:r>
-        <w:t xml:space="preserve">Geplande user </w:t>
-      </w:r>
-      <w:proofErr w:type="spellStart"/>
-      <w:r>
-        <w:t>stories</w:t>
-      </w:r>
-      <w:proofErr w:type="spellEnd"/>
+        <w:t>Geplande user stories</w:t>
+      </w:r>
     </w:p>
     <w:p>
       <w:pPr>
@@ -168,13 +155,8 @@
         </w:numPr>
       </w:pPr>
       <w:r>
-        <w:t xml:space="preserve">Afgeronde user </w:t>
-      </w:r>
-      <w:proofErr w:type="spellStart"/>
-      <w:r>
-        <w:t>stories</w:t>
-      </w:r>
-      <w:proofErr w:type="spellEnd"/>
+        <w:t>Afgeronde user stories</w:t>
+      </w:r>
     </w:p>
     <w:p>
       <w:pPr>
@@ -185,13 +167,8 @@
         </w:numPr>
       </w:pPr>
       <w:r>
-        <w:t xml:space="preserve">Verdere user </w:t>
-      </w:r>
-      <w:proofErr w:type="spellStart"/>
-      <w:r>
-        <w:t>stories</w:t>
-      </w:r>
-      <w:proofErr w:type="spellEnd"/>
+        <w:t>Verdere user stories</w:t>
+      </w:r>
     </w:p>
     <w:p>
       <w:pPr>
@@ -225,17 +202,8 @@
           <w:sz w:val="24"/>
           <w:lang w:val="nl-NL"/>
         </w:rPr>
-        <w:t xml:space="preserve"> User </w:t>
-      </w:r>
-      <w:proofErr w:type="spellStart"/>
-      <w:r>
-        <w:rPr>
-          <w:sz w:val="24"/>
-          <w:lang w:val="nl-NL"/>
-        </w:rPr>
-        <w:t>Stories</w:t>
-      </w:r>
-      <w:proofErr w:type="spellEnd"/>
+        <w:t xml:space="preserve"> User Stories</w:t>
+      </w:r>
       <w:r>
         <w:rPr>
           <w:sz w:val="24"/>
@@ -282,8 +250,6 @@
       <w:r>
         <w:t>zodat ik langer door kan spelen</w:t>
       </w:r>
-      <w:bookmarkStart w:id="0" w:name="_GoBack"/>
-      <w:bookmarkEnd w:id="0"/>
     </w:p>
     <w:p>
       <w:pPr>
@@ -294,7 +260,12 @@
         </w:numPr>
       </w:pPr>
       <w:r>
-        <w:t>Als speler wil ik een vijand kunnen zien dood gaan om te weten wanneer deze verslagen is</w:t>
+        <w:t xml:space="preserve">Als speler wil ik een vijand kunnen zien dood gaan om te weten wanneer deze </w:t>
+      </w:r>
+      <w:bookmarkStart w:id="0" w:name="_GoBack"/>
+      <w:bookmarkEnd w:id="0"/>
+      <w:r>
+        <w:t>verslagen is</w:t>
       </w:r>
     </w:p>
     <w:p>
@@ -385,17 +356,8 @@
           <w:sz w:val="24"/>
           <w:lang w:val="nl-NL"/>
         </w:rPr>
-        <w:t xml:space="preserve">Afgeronde User </w:t>
-      </w:r>
-      <w:proofErr w:type="spellStart"/>
-      <w:r>
-        <w:rPr>
-          <w:sz w:val="24"/>
-          <w:lang w:val="nl-NL"/>
-        </w:rPr>
-        <w:t>Stories</w:t>
-      </w:r>
-      <w:proofErr w:type="spellEnd"/>
+        <w:t>Afgeronde User Stories</w:t>
+      </w:r>
     </w:p>
     <w:p>
       <w:pPr>
@@ -426,26 +388,38 @@
     </w:p>
     <w:p>
       <w:pPr>
+        <w:pStyle w:val="Lijstalinea"/>
+        <w:numPr>
+          <w:ilvl w:val="0"/>
+          <w:numId w:val="5"/>
+        </w:numPr>
+      </w:pPr>
+      <w:r>
+        <w:t>Als een speler wil ik mijn karakter kunnen zien dood gaan wanneer de levens op zijn</w:t>
+      </w:r>
+    </w:p>
+    <w:p>
+      <w:pPr>
+        <w:pStyle w:val="Lijstalinea"/>
+        <w:numPr>
+          <w:ilvl w:val="0"/>
+          <w:numId w:val="5"/>
+        </w:numPr>
+      </w:pPr>
+    </w:p>
+    <w:p>
+      <w:pPr>
         <w:pStyle w:val="Kop2"/>
         <w:rPr>
           <w:lang w:val="en-GB"/>
         </w:rPr>
       </w:pPr>
-      <w:proofErr w:type="spellStart"/>
       <w:r>
         <w:rPr>
           <w:sz w:val="24"/>
           <w:lang w:val="en-GB"/>
         </w:rPr>
-        <w:t>Verdere</w:t>
-      </w:r>
-      <w:proofErr w:type="spellEnd"/>
-      <w:r>
-        <w:rPr>
-          <w:sz w:val="24"/>
-          <w:lang w:val="en-GB"/>
-        </w:rPr>
-        <w:t xml:space="preserve"> User Stories</w:t>
+        <w:t>Verdere User Stories</w:t>
       </w:r>
       <w:r>
         <w:rPr>
@@ -480,6 +454,7 @@
           <w:sz w:val="24"/>
           <w:lang w:val="nl-NL"/>
         </w:rPr>
+        <w:lastRenderedPageBreak/>
         <w:t>Beschrijving activiteiten</w:t>
       </w:r>
     </w:p>
@@ -495,7 +470,6 @@
         <w:rPr>
           <w:lang w:val="nl-NL"/>
         </w:rPr>
-        <w:lastRenderedPageBreak/>
         <w:t>Conclusie</w:t>
       </w:r>
     </w:p>
@@ -570,7 +544,7 @@
           <w:rPr>
             <w:noProof/>
           </w:rPr>
-          <w:t>2</w:t>
+          <w:t>1</w:t>
         </w:r>
         <w:r>
           <w:rPr>
@@ -2102,15 +2076,6 @@
 </file>
 
 <file path=customXml/item1.xml><?xml version="1.0" encoding="utf-8"?>
-<?mso-contentType ?>
-<FormTemplates xmlns="http://schemas.microsoft.com/sharepoint/v3/contenttype/forms">
-  <Display>DocumentLibraryForm</Display>
-  <Edit>DocumentLibraryForm</Edit>
-  <New>DocumentLibraryForm</New>
-</FormTemplates>
-</file>
-
-<file path=customXml/item2.xml><?xml version="1.0" encoding="utf-8"?>
 <ct:contentTypeSchema xmlns:ct="http://schemas.microsoft.com/office/2006/metadata/contentType" xmlns:ma="http://schemas.microsoft.com/office/2006/metadata/properties/metaAttributes" ct:_="" ma:_="" ma:contentTypeName="Document" ma:contentTypeID="0x010100494F28C38F3BC84D87249B349508E0E3" ma:contentTypeVersion="" ma:contentTypeDescription="Een nieuw document maken." ma:contentTypeScope="" ma:versionID="8f9e81f2aa02d6abff70412954db54e9">
   <xsd:schema xmlns:xsd="http://www.w3.org/2001/XMLSchema" xmlns:xs="http://www.w3.org/2001/XMLSchema" xmlns:p="http://schemas.microsoft.com/office/2006/metadata/properties" xmlns:ns2="$ListId:Studiemateriaal;" targetNamespace="http://schemas.microsoft.com/office/2006/metadata/properties" ma:root="true" ma:fieldsID="2453d5120efbc7ec4a4ac5faf5d2d79d" ns2:_="">
     <xsd:import namespace="$ListId:Studiemateriaal;"/>
@@ -2267,6 +2232,15 @@
 </ct:contentTypeSchema>
 </file>
 
+<file path=customXml/item2.xml><?xml version="1.0" encoding="utf-8"?>
+<?mso-contentType ?>
+<FormTemplates xmlns="http://schemas.microsoft.com/sharepoint/v3/contenttype/forms">
+  <Display>DocumentLibraryForm</Display>
+  <Edit>DocumentLibraryForm</Edit>
+  <New>DocumentLibraryForm</New>
+</FormTemplates>
+</file>
+
 <file path=customXml/item3.xml><?xml version="1.0" encoding="utf-8"?>
 <p:properties xmlns:p="http://schemas.microsoft.com/office/2006/metadata/properties" xmlns:xsi="http://www.w3.org/2001/XMLSchema-instance" xmlns:pc="http://schemas.microsoft.com/office/infopath/2007/PartnerControls">
   <documentManagement>
@@ -2278,14 +2252,6 @@
 </file>
 
 <file path=customXml/itemProps1.xml><?xml version="1.0" encoding="utf-8"?>
-<ds:datastoreItem xmlns:ds="http://schemas.openxmlformats.org/officeDocument/2006/customXml" ds:itemID="{63F7933D-0AE8-4ADE-A81F-3B94AB668EA8}">
-  <ds:schemaRefs>
-    <ds:schemaRef ds:uri="http://schemas.microsoft.com/sharepoint/v3/contenttype/forms"/>
-  </ds:schemaRefs>
-</ds:datastoreItem>
-</file>
-
-<file path=customXml/itemProps2.xml><?xml version="1.0" encoding="utf-8"?>
 <ds:datastoreItem xmlns:ds="http://schemas.openxmlformats.org/officeDocument/2006/customXml" ds:itemID="{A85AD33D-A8CA-4BC9-A611-C172D91BE606}">
   <ds:schemaRefs>
     <ds:schemaRef ds:uri="http://schemas.microsoft.com/office/2006/metadata/contentType"/>
@@ -2303,6 +2269,14 @@
 </ds:datastoreItem>
 </file>
 
+<file path=customXml/itemProps2.xml><?xml version="1.0" encoding="utf-8"?>
+<ds:datastoreItem xmlns:ds="http://schemas.openxmlformats.org/officeDocument/2006/customXml" ds:itemID="{63F7933D-0AE8-4ADE-A81F-3B94AB668EA8}">
+  <ds:schemaRefs>
+    <ds:schemaRef ds:uri="http://schemas.microsoft.com/sharepoint/v3/contenttype/forms"/>
+  </ds:schemaRefs>
+</ds:datastoreItem>
+</file>
+
 <file path=customXml/itemProps3.xml><?xml version="1.0" encoding="utf-8"?>
 <ds:datastoreItem xmlns:ds="http://schemas.openxmlformats.org/officeDocument/2006/customXml" ds:itemID="{245CF26A-A19D-4A25-AEDA-6DE52EDB04B5}">
   <ds:schemaRefs>

</xml_diff>